<commit_message>
Updated Chaos Directive Design Document
</commit_message>
<xml_diff>
--- a/Development/Chaos Directive/Chaos Directive Design Document.docx
+++ b/Development/Chaos Directive/Chaos Directive Design Document.docx
@@ -229,7 +229,7 @@
         <w:rPr>
           <w:noProof/>
         </w:rPr>
-        <w:t>Tuesday, January 31, 2012</w:t>
+        <w:t>Wednesday, February 01, 2012</w:t>
       </w:r>
       <w:r>
         <w:fldChar w:fldCharType="end"/>
@@ -5997,16 +5997,10 @@
         <w:t>Version 1.</w:t>
       </w:r>
       <w:r>
-        <w:t>00 is the first version of this document to be produced. Work began on May 6</w:t>
-      </w:r>
-      <w:r>
-        <w:rPr>
-          <w:vertAlign w:val="superscript"/>
-        </w:rPr>
-        <w:t>th</w:t>
-      </w:r>
-      <w:r>
-        <w:t>, 2011.</w:t>
+        <w:t xml:space="preserve">00 is the first version of this document to be produced. Work began </w:t>
+      </w:r>
+      <w:r>
+        <w:t>in late 2011 and is still in progress as of February 2012.</w:t>
       </w:r>
     </w:p>
     <w:p/>
@@ -9816,14 +9810,17 @@
         <w:rPr>
           <w:noProof/>
         </w:rPr>
-        <w:t>2</w:t>
+        <w:t>6</w:t>
       </w:r>
     </w:fldSimple>
     <w:r>
       <w:ptab w:relativeTo="margin" w:alignment="right" w:leader="none"/>
     </w:r>
     <w:r>
-      <w:t>5/6/2011</w:t>
+      <w:t>1/Feb</w:t>
+    </w:r>
+    <w:r>
+      <w:t>/2012</w:t>
     </w:r>
   </w:p>
 </w:ftr>
@@ -9862,7 +9859,19 @@
       <w:rPr>
         <w:color w:val="808080"/>
       </w:rPr>
-      <w:t xml:space="preserve">Copyright (C) 2011 </w:t>
+      <w:t>Copyright (C) 2011</w:t>
+    </w:r>
+    <w:r>
+      <w:rPr>
+        <w:color w:val="808080"/>
+      </w:rPr>
+      <w:t>-2012</w:t>
+    </w:r>
+    <w:r>
+      <w:rPr>
+        <w:color w:val="808080"/>
+      </w:rPr>
+      <w:t xml:space="preserve"> </w:t>
     </w:r>
     <w:proofErr w:type="spellStart"/>
     <w:r>
@@ -11450,7 +11459,7 @@
 </file>
 
 <file path=customXml/itemProps1.xml><?xml version="1.0" encoding="utf-8"?>
-<ds:datastoreItem xmlns:ds="http://schemas.openxmlformats.org/officeDocument/2006/customXml" ds:itemID="{32727E5D-B7DC-4980-9C2D-2B0CB5886894}">
+<ds:datastoreItem xmlns:ds="http://schemas.openxmlformats.org/officeDocument/2006/customXml" ds:itemID="{B2D72FC0-9D0A-43B9-A1AD-04152CF4E1EB}">
   <ds:schemaRefs>
     <ds:schemaRef ds:uri="http://schemas.openxmlformats.org/officeDocument/2006/bibliography"/>
   </ds:schemaRefs>

</xml_diff>